<commit_message>
added 1st results for horvert
</commit_message>
<xml_diff>
--- a/horizontalVerticalÜberlegungen.docx
+++ b/horizontalVerticalÜberlegungen.docx
@@ -10,7 +10,6 @@
           <w:lang w:val="de-DE"/>
         </w:rPr>
       </w:pPr>
-      <w:proofErr w:type="spellStart"/>
       <w:r>
         <w:rPr>
           <w:rFonts w:ascii="Arial" w:hAnsi="Arial" w:cs="Arial"/>
@@ -18,7 +17,6 @@
         </w:rPr>
         <w:t>DataGenerator</w:t>
       </w:r>
-      <w:proofErr w:type="spellEnd"/>
     </w:p>
     <w:p>
       <w:pPr>
@@ -40,17 +38,8 @@
           <w:rFonts w:ascii="Arial" w:hAnsi="Arial" w:cs="Arial"/>
           <w:lang w:val="de-DE"/>
         </w:rPr>
-        <w:t xml:space="preserve">Liniendicke </w:t>
+        <w:t>Liniendicke = ?</w:t>
       </w:r>
-      <w:proofErr w:type="gramStart"/>
-      <w:r>
-        <w:rPr>
-          <w:rFonts w:ascii="Arial" w:hAnsi="Arial" w:cs="Arial"/>
-          <w:lang w:val="de-DE"/>
-        </w:rPr>
-        <w:t>= ?</w:t>
-      </w:r>
-      <w:proofErr w:type="gramEnd"/>
     </w:p>
     <w:p>
       <w:pPr>
@@ -64,55 +53,7 @@
           <w:rFonts w:ascii="Arial" w:hAnsi="Arial" w:cs="Arial"/>
           <w:lang w:val="de-DE"/>
         </w:rPr>
-        <w:t xml:space="preserve">Wenn liniendicke = 7 (wie bei </w:t>
-      </w:r>
-      <w:proofErr w:type="spellStart"/>
-      <w:r>
-        <w:rPr>
-          <w:rFonts w:ascii="Arial" w:hAnsi="Arial" w:cs="Arial"/>
-          <w:lang w:val="de-DE"/>
-        </w:rPr>
-        <w:t>angleNetwork</w:t>
-      </w:r>
-      <w:proofErr w:type="spellEnd"/>
-      <w:r>
-        <w:rPr>
-          <w:rFonts w:ascii="Arial" w:hAnsi="Arial" w:cs="Arial"/>
-          <w:lang w:val="de-DE"/>
-        </w:rPr>
-        <w:t xml:space="preserve">): Wenn ich will dass immer die volle Breite des Striches im Bild ist, dann ist der Bereich in dem der Strich sich bewegen kann bei </w:t>
-      </w:r>
-      <w:proofErr w:type="spellStart"/>
-      <w:r>
-        <w:rPr>
-          <w:rFonts w:ascii="Arial" w:hAnsi="Arial" w:cs="Arial"/>
-          <w:lang w:val="de-DE"/>
-        </w:rPr>
-        <w:t>imageSize</w:t>
-      </w:r>
-      <w:proofErr w:type="spellEnd"/>
-      <w:r>
-        <w:rPr>
-          <w:rFonts w:ascii="Arial" w:hAnsi="Arial" w:cs="Arial"/>
-          <w:lang w:val="de-DE"/>
-        </w:rPr>
-        <w:t xml:space="preserve"> = (29, 29</w:t>
-      </w:r>
-      <w:proofErr w:type="gramStart"/>
-      <w:r>
-        <w:rPr>
-          <w:rFonts w:ascii="Arial" w:hAnsi="Arial" w:cs="Arial"/>
-          <w:lang w:val="de-DE"/>
-        </w:rPr>
-        <w:t>)  =</w:t>
-      </w:r>
-      <w:proofErr w:type="gramEnd"/>
-      <w:r>
-        <w:rPr>
-          <w:rFonts w:ascii="Arial" w:hAnsi="Arial" w:cs="Arial"/>
-          <w:lang w:val="de-DE"/>
-        </w:rPr>
-        <w:t>&gt;</w:t>
+        <w:t>Wenn liniendicke = 7 (wie bei angleNetwork): Wenn ich will dass immer die volle Breite des Striches im Bild ist, dann ist der Bereich in dem der Strich sich bewegen kann bei imageSize = (29, 29)  =&gt;</w:t>
       </w:r>
     </w:p>
     <w:p>
@@ -146,6 +87,12 @@
         </w:rPr>
         <w:t>:</w:t>
       </w:r>
+      <w:r>
+        <w:rPr>
+          <w:lang w:val="de-DE"/>
+        </w:rPr>
+        <w:t xml:space="preserve"> 7</w:t>
+      </w:r>
     </w:p>
     <w:p>
       <w:pPr>
@@ -153,6 +100,32 @@
           <w:lang w:val="de-DE"/>
         </w:rPr>
       </w:pPr>
+    </w:p>
+    <w:p>
+      <w:pPr>
+        <w:rPr>
+          <w:lang w:val="de-DE"/>
+        </w:rPr>
+      </w:pPr>
+      <w:r>
+        <w:rPr>
+          <w:lang w:val="de-DE"/>
+        </w:rPr>
+        <w:t>Wie mache ich es, dass prior neuronen mehr impact haben?</w:t>
+      </w:r>
+    </w:p>
+    <w:p>
+      <w:pPr>
+        <w:rPr>
+          <w:lang w:val="de-DE"/>
+        </w:rPr>
+      </w:pPr>
+      <w:r>
+        <w:rPr>
+          <w:lang w:val="de-DE"/>
+        </w:rPr>
+        <w:t>Entweder mehr A Neuronen machen, oder ATilde größer machen?</w:t>
+      </w:r>
     </w:p>
     <w:p>
       <w:pPr>

</xml_diff>

<commit_message>
added horizontal and cross validation
</commit_message>
<xml_diff>
--- a/horizontalVerticalÜberlegungen.docx
+++ b/horizontalVerticalÜberlegungen.docx
@@ -130,14 +130,26 @@
     <w:p>
       <w:pPr>
         <w:rPr>
-          <w:lang w:val="de-DE"/>
-        </w:rPr>
-      </w:pPr>
+          <w:lang w:val="en-US"/>
+        </w:rPr>
+      </w:pPr>
+      <w:r>
+        <w:rPr>
+          <w:lang w:val="en-US"/>
+        </w:rPr>
+        <w:t>I use same c = 20, b</w:t>
+      </w:r>
+      <w:r>
+        <w:rPr>
+          <w:lang w:val="en-US"/>
+        </w:rPr>
+        <w:t>ut I multiply ATilde with 20!</w:t>
+      </w:r>
     </w:p>
     <w:p>
       <w:pPr>
         <w:rPr>
-          <w:lang w:val="de-DE"/>
+          <w:lang w:val="en-US"/>
         </w:rPr>
       </w:pPr>
     </w:p>

</xml_diff>

<commit_message>
QOL and cleanup of horvert plotAndValidateWeights.py
</commit_message>
<xml_diff>
--- a/horizontalVerticalÜberlegungen.docx
+++ b/horizontalVerticalÜberlegungen.docx
@@ -196,6 +196,26 @@
           <w:lang w:val="en-US"/>
         </w:rPr>
       </w:pPr>
+    </w:p>
+    <w:p>
+      <w:pPr>
+        <w:rPr>
+          <w:lang w:val="en-US"/>
+        </w:rPr>
+      </w:pPr>
+    </w:p>
+    <w:p>
+      <w:pPr>
+        <w:rPr>
+          <w:lang w:val="en-US"/>
+        </w:rPr>
+      </w:pPr>
+      <w:r>
+        <w:rPr>
+          <w:lang w:val="en-US"/>
+        </w:rPr>
+        <w:t>Vertical lines haben prior 0!</w:t>
+      </w:r>
     </w:p>
     <w:sectPr>
       <w:pgSz w:w="11906" w:h="16838"/>

</xml_diff>

<commit_message>
worked on impactvariableprior on cross for horvert made it so that for this subexperiment the A firing rates are always exactly generated, no deviation.
</commit_message>
<xml_diff>
--- a/horizontalVerticalÜberlegungen.docx
+++ b/horizontalVerticalÜberlegungen.docx
@@ -1,6 +1,6 @@
 
 <file path=word/document.xml><?xml version="1.0" encoding="utf-8"?>
-<w:document xmlns:wpc="http://schemas.microsoft.com/office/word/2010/wordprocessingCanvas" xmlns:cx="http://schemas.microsoft.com/office/drawing/2014/chartex" xmlns:cx1="http://schemas.microsoft.com/office/drawing/2015/9/8/chartex" xmlns:cx2="http://schemas.microsoft.com/office/drawing/2015/10/21/chartex" xmlns:cx3="http://schemas.microsoft.com/office/drawing/2016/5/9/chartex" xmlns:cx4="http://schemas.microsoft.com/office/drawing/2016/5/10/chartex" xmlns:cx5="http://schemas.microsoft.com/office/drawing/2016/5/11/chartex" xmlns:cx6="http://schemas.microsoft.com/office/drawing/2016/5/12/chartex" xmlns:cx7="http://schemas.microsoft.com/office/drawing/2016/5/13/chartex" xmlns:cx8="http://schemas.microsoft.com/office/drawing/2016/5/14/chartex" xmlns:mc="http://schemas.openxmlformats.org/markup-compatibility/2006" xmlns:aink="http://schemas.microsoft.com/office/drawing/2016/ink" xmlns:am3d="http://schemas.microsoft.com/office/drawing/2017/model3d" xmlns:o="urn:schemas-microsoft-com:office:office" xmlns:oel="http://schemas.microsoft.com/office/2019/extlst" xmlns:r="http://schemas.openxmlformats.org/officeDocument/2006/relationships" xmlns:m="http://schemas.openxmlformats.org/officeDocument/2006/math" xmlns:v="urn:schemas-microsoft-com:vml" xmlns:wp14="http://schemas.microsoft.com/office/word/2010/wordprocessingDrawing" xmlns:wp="http://schemas.openxmlformats.org/drawingml/2006/wordprocessingDrawing" xmlns:w10="urn:schemas-microsoft-com:office:word" xmlns:w="http://schemas.openxmlformats.org/wordprocessingml/2006/main" xmlns:w14="http://schemas.microsoft.com/office/word/2010/wordml" xmlns:w15="http://schemas.microsoft.com/office/word/2012/wordml" xmlns:w16cex="http://schemas.microsoft.com/office/word/2018/wordml/cex" xmlns:w16cid="http://schemas.microsoft.com/office/word/2016/wordml/cid" xmlns:w16="http://schemas.microsoft.com/office/word/2018/wordml" xmlns:w16sdtdh="http://schemas.microsoft.com/office/word/2020/wordml/sdtdatahash" xmlns:w16se="http://schemas.microsoft.com/office/word/2015/wordml/symex" xmlns:wpg="http://schemas.microsoft.com/office/word/2010/wordprocessingGroup" xmlns:wpi="http://schemas.microsoft.com/office/word/2010/wordprocessingInk" xmlns:wne="http://schemas.microsoft.com/office/word/2006/wordml" xmlns:wps="http://schemas.microsoft.com/office/word/2010/wordprocessingShape" mc:Ignorable="w14 w15 w16se w16cid w16 w16cex w16sdtdh wp14">
+<w:document xmlns:wpc="http://schemas.microsoft.com/office/word/2010/wordprocessingCanvas" xmlns:cx="http://schemas.microsoft.com/office/drawing/2014/chartex" xmlns:cx1="http://schemas.microsoft.com/office/drawing/2015/9/8/chartex" xmlns:cx2="http://schemas.microsoft.com/office/drawing/2015/10/21/chartex" xmlns:cx3="http://schemas.microsoft.com/office/drawing/2016/5/9/chartex" xmlns:cx4="http://schemas.microsoft.com/office/drawing/2016/5/10/chartex" xmlns:cx5="http://schemas.microsoft.com/office/drawing/2016/5/11/chartex" xmlns:cx6="http://schemas.microsoft.com/office/drawing/2016/5/12/chartex" xmlns:cx7="http://schemas.microsoft.com/office/drawing/2016/5/13/chartex" xmlns:cx8="http://schemas.microsoft.com/office/drawing/2016/5/14/chartex" xmlns:mc="http://schemas.openxmlformats.org/markup-compatibility/2006" xmlns:aink="http://schemas.microsoft.com/office/drawing/2016/ink" xmlns:am3d="http://schemas.microsoft.com/office/drawing/2017/model3d" xmlns:o="urn:schemas-microsoft-com:office:office" xmlns:oel="http://schemas.microsoft.com/office/2019/extlst" xmlns:r="http://schemas.openxmlformats.org/officeDocument/2006/relationships" xmlns:m="http://schemas.openxmlformats.org/officeDocument/2006/math" xmlns:v="urn:schemas-microsoft-com:vml" xmlns:wp14="http://schemas.microsoft.com/office/word/2010/wordprocessingDrawing" xmlns:wp="http://schemas.openxmlformats.org/drawingml/2006/wordprocessingDrawing" xmlns:w10="urn:schemas-microsoft-com:office:word" xmlns:w="http://schemas.openxmlformats.org/wordprocessingml/2006/main" xmlns:w14="http://schemas.microsoft.com/office/word/2010/wordml" xmlns:w15="http://schemas.microsoft.com/office/word/2012/wordml" xmlns:w16cex="http://schemas.microsoft.com/office/word/2018/wordml/cex" xmlns:w16cid="http://schemas.microsoft.com/office/word/2016/wordml/cid" xmlns:w16="http://schemas.microsoft.com/office/word/2018/wordml" xmlns:w16du="http://schemas.microsoft.com/office/word/2023/wordml/word16du" xmlns:w16sdtdh="http://schemas.microsoft.com/office/word/2020/wordml/sdtdatahash" xmlns:w16se="http://schemas.microsoft.com/office/word/2015/wordml/symex" xmlns:wpg="http://schemas.microsoft.com/office/word/2010/wordprocessingGroup" xmlns:wpi="http://schemas.microsoft.com/office/word/2010/wordprocessingInk" xmlns:wne="http://schemas.microsoft.com/office/word/2006/wordml" xmlns:wps="http://schemas.microsoft.com/office/word/2010/wordprocessingShape" mc:Ignorable="w14 w15 w16se w16cid w16 w16cex w16sdtdh wp14">
   <w:body>
     <w:p>
       <w:pPr>
@@ -215,6 +215,97 @@
           <w:lang w:val="en-US"/>
         </w:rPr>
         <w:t>Vertical lines haben prior 0!</w:t>
+      </w:r>
+    </w:p>
+    <w:p>
+      <w:pPr>
+        <w:rPr>
+          <w:lang w:val="en-US"/>
+        </w:rPr>
+      </w:pPr>
+    </w:p>
+    <w:p>
+      <w:pPr>
+        <w:rPr>
+          <w:lang w:val="en-US"/>
+        </w:rPr>
+      </w:pPr>
+    </w:p>
+    <w:p>
+      <w:pPr>
+        <w:rPr>
+          <w:lang w:val="en-US"/>
+        </w:rPr>
+      </w:pPr>
+      <w:r>
+        <w:rPr>
+          <w:lang w:val="en-US"/>
+        </w:rPr>
+        <w:t>It seems that a Afactor of 5 is too low after all, as even with fixed prior sometimes the network is not sure if the cross is horizontal or vertical.</w:t>
+      </w:r>
+      <w:r>
+        <w:rPr>
+          <w:lang w:val="en-US"/>
+        </w:rPr>
+        <w:br/>
+        <w:t>Perhaps I should make the lines thinner (does this help?) and let the lines when generating reach the border (do I do this?) so all areas get equal size (do they tho?)</w:t>
+      </w:r>
+      <w:r>
+        <w:rPr>
+          <w:lang w:val="en-US"/>
+        </w:rPr>
+        <w:t xml:space="preserve"> </w:t>
+      </w:r>
+    </w:p>
+    <w:p>
+      <w:pPr>
+        <w:rPr>
+          <w:lang w:val="en-US"/>
+        </w:rPr>
+      </w:pPr>
+      <w:r>
+        <w:rPr>
+          <w:lang w:val="en-US"/>
+        </w:rPr>
+        <w:t>MAYBE! It would be better to subtract the A(t) instead of adding it to the membrane potential</w:t>
+      </w:r>
+    </w:p>
+    <w:p>
+      <w:pPr>
+        <w:rPr>
+          <w:lang w:val="en-US"/>
+        </w:rPr>
+      </w:pPr>
+      <w:r>
+        <w:rPr>
+          <w:lang w:val="en-US"/>
+        </w:rPr>
+        <w:t>OMG, as prior neurons spike with 50Hz they only spike like every 20 ms!!! That’s way to seldom. I need more prior neurons</w:t>
+      </w:r>
+      <w:r>
+        <w:rPr>
+          <w:lang w:val="en-US"/>
+        </w:rPr>
+        <w:t>!!!!</w:t>
+      </w:r>
+    </w:p>
+    <w:p>
+      <w:pPr>
+        <w:rPr>
+          <w:lang w:val="en-US"/>
+        </w:rPr>
+      </w:pPr>
+      <w:r>
+        <w:rPr>
+          <w:lang w:val="en-US"/>
+        </w:rPr>
+        <w:t>Also ensure that ASpikes are now correctly assigned</w:t>
+      </w:r>
+      <w:r>
+        <w:rPr>
+          <w:lang w:val="en-US"/>
+        </w:rPr>
+        <w:t xml:space="preserve"> </w:t>
       </w:r>
     </w:p>
     <w:sectPr>

</xml_diff>